<commit_message>
updated chapter URLs and regenerated docx/pdf ebook content
</commit_message>
<xml_diff>
--- a/experimental/DocMaker/chapters/authentication-authorization-in-asp-net-core-3-1.docx
+++ b/experimental/DocMaker/chapters/authentication-authorization-in-asp-net-core-3-1.docx
@@ -27,7 +27,7 @@
       </w:r>
     </w:p>
     <w:p>
-      <w:hyperlink xmlns:r="http://schemas.openxmlformats.org/officeDocument/2006/relationships" w:history="true" r:id="Rc6e4861c19ad4e49">
+      <w:hyperlink xmlns:r="http://schemas.openxmlformats.org/officeDocument/2006/relationships" w:history="true" r:id="Ref9ef27b90754d4f">
         <w:r>
           <w:rPr>
             <w:rStyle w:val="Hyperlink"/>
@@ -42,7 +42,7 @@
       </w:r>
     </w:p>
     <w:p>
-      <w:hyperlink xmlns:r="http://schemas.openxmlformats.org/officeDocument/2006/relationships" w:history="true" r:id="R9c78e1ad939346dd">
+      <w:hyperlink xmlns:r="http://schemas.openxmlformats.org/officeDocument/2006/relationships" w:history="true" r:id="Rdfdf53fdc85448d3">
         <w:r>
           <w:drawing>
             <wp:inline xmlns:wp="http://schemas.openxmlformats.org/drawingml/2006/wordprocessingDrawing" distT="0" distB="0" distL="0" distR="0">
@@ -60,7 +60,7 @@
                       <pic:cNvPicPr/>
                     </pic:nvPicPr>
                     <pic:blipFill>
-                      <a:blip r:embed="R4a572e50a1004e3f" cstate="print">
+                      <a:blip r:embed="R0690ed0d07d44cb0" cstate="print">
                         <a:extLst>
                           <a:ext uri="{28A0092B-C50C-407E-A947-70E740481C1C}"/>
                         </a:extLst>
@@ -93,7 +93,7 @@
       <w:r>
         <w:t xml:space="preserve">This is the first of a new </w:t>
       </w:r>
-      <w:hyperlink xmlns:r="http://schemas.openxmlformats.org/officeDocument/2006/relationships" w:history="true" r:id="R03268229fe2d4047">
+      <w:hyperlink xmlns:r="http://schemas.openxmlformats.org/officeDocument/2006/relationships" w:history="true" r:id="R7a61ecda44104a84">
         <w:r>
           <w:rPr>
             <w:rStyle w:val="Hyperlink"/>
@@ -113,7 +113,7 @@
       <w:r>
         <w:t xml:space="preserve"> To differentiate from the </w:t>
       </w:r>
-      <w:hyperlink xmlns:r="http://schemas.openxmlformats.org/officeDocument/2006/relationships" w:history="true" r:id="R678be9833da6426a">
+      <w:hyperlink xmlns:r="http://schemas.openxmlformats.org/officeDocument/2006/relationships" w:history="true" r:id="R59359fc6e0c54a5b">
         <w:r>
           <w:rPr>
             <w:rStyle w:val="Hyperlink"/>
@@ -124,7 +124,7 @@
       <w:r>
         <w:t xml:space="preserve">, the 2020 series will mostly focus on a growing single codebase (</w:t>
       </w:r>
-      <w:hyperlink xmlns:r="http://schemas.openxmlformats.org/officeDocument/2006/relationships" w:history="true" r:id="R5be5277c14b74788">
+      <w:hyperlink xmlns:r="http://schemas.openxmlformats.org/officeDocument/2006/relationships" w:history="true" r:id="Ra9298f7ae20b4ec8">
         <w:r>
           <w:rPr>
             <w:rStyle w:val="Hyperlink"/>
@@ -140,7 +140,7 @@
       <w:r>
         <w:t xml:space="preserve">If you need some guidance before you get started with this series, check out my </w:t>
       </w:r>
-      <w:hyperlink xmlns:r="http://schemas.openxmlformats.org/officeDocument/2006/relationships" w:history="true" r:id="Ra12032d4aabc4aa8">
+      <w:hyperlink xmlns:r="http://schemas.openxmlformats.org/officeDocument/2006/relationships" w:history="true" r:id="Re598759005df43c7">
         <w:r>
           <w:rPr>
             <w:rStyle w:val="Hyperlink"/>
@@ -165,7 +165,7 @@
           <w:numId w:val="1"/>
         </w:numPr>
       </w:pPr>
-      <w:hyperlink xmlns:r="http://schemas.openxmlformats.org/officeDocument/2006/relationships" w:history="true" r:id="Rb314d9c6a4504d5a">
+      <w:hyperlink xmlns:r="http://schemas.openxmlformats.org/officeDocument/2006/relationships" w:history="true" r:id="R31f266c15fd24128">
         <w:r>
           <w:rPr>
             <w:rStyle w:val="Hyperlink"/>
@@ -182,7 +182,7 @@
           <w:numId w:val="1"/>
         </w:numPr>
       </w:pPr>
-      <w:hyperlink xmlns:r="http://schemas.openxmlformats.org/officeDocument/2006/relationships" w:history="true" r:id="R34e4a295b9e54a54">
+      <w:hyperlink xmlns:r="http://schemas.openxmlformats.org/officeDocument/2006/relationships" w:history="true" r:id="R2d5b149c9bb04caa">
         <w:r>
           <w:rPr>
             <w:rStyle w:val="Hyperlink"/>
@@ -199,7 +199,7 @@
           <w:numId w:val="1"/>
         </w:numPr>
       </w:pPr>
-      <w:hyperlink xmlns:r="http://schemas.openxmlformats.org/officeDocument/2006/relationships" w:history="true" r:id="R298bd08699a34597">
+      <w:hyperlink xmlns:r="http://schemas.openxmlformats.org/officeDocument/2006/relationships" w:history="true" r:id="R4b61b0edb7d244e5">
         <w:r>
           <w:rPr>
             <w:rStyle w:val="Hyperlink"/>
@@ -235,7 +235,7 @@
       <w:r>
         <w:t xml:space="preserve">Repository: </w:t>
       </w:r>
-      <w:hyperlink xmlns:r="http://schemas.openxmlformats.org/officeDocument/2006/relationships" w:history="true" r:id="Rbd271bb757284901">
+      <w:hyperlink xmlns:r="http://schemas.openxmlformats.org/officeDocument/2006/relationships" w:history="true" r:id="Rc8cdf74a1bd747bd">
         <w:r>
           <w:rPr>
             <w:rStyle w:val="Hyperlink"/>
@@ -255,7 +255,7 @@
       <w:r>
         <w:t xml:space="preserve">v0.1-alpha release:  </w:t>
       </w:r>
-      <w:hyperlink xmlns:r="http://schemas.openxmlformats.org/officeDocument/2006/relationships" w:history="true" r:id="R0aaa43a17d9d44fe">
+      <w:hyperlink xmlns:r="http://schemas.openxmlformats.org/officeDocument/2006/relationships" w:history="true" r:id="Rdc18187822754fef">
         <w:r>
           <w:rPr>
             <w:rStyle w:val="Hyperlink"/>
@@ -442,7 +442,7 @@
       <w:r>
         <w:t xml:space="preserve">In this article, we will take a look at the </w:t>
       </w:r>
-      <w:hyperlink xmlns:r="http://schemas.openxmlformats.org/officeDocument/2006/relationships" w:history="true" r:id="R7a617abe9a794980">
+      <w:hyperlink xmlns:r="http://schemas.openxmlformats.org/officeDocument/2006/relationships" w:history="true" r:id="Rcf8fe5035a014ceb">
         <w:r>
           <w:rPr>
             <w:rStyle w:val="Hyperlink"/>
@@ -619,7 +619,7 @@
                     <pic:cNvPicPr/>
                   </pic:nvPicPr>
                   <pic:blipFill>
-                    <a:blip xmlns:r="http://schemas.openxmlformats.org/officeDocument/2006/relationships" r:embed="R90d7af27c02b4516" cstate="print">
+                    <a:blip xmlns:r="http://schemas.openxmlformats.org/officeDocument/2006/relationships" r:embed="R720429736aae48cb" cstate="print">
                       <a:extLst>
                         <a:ext uri="{28A0092B-C50C-407E-A947-70E740481C1C}"/>
                       </a:extLst>
@@ -668,7 +668,7 @@
                     <pic:cNvPicPr/>
                   </pic:nvPicPr>
                   <pic:blipFill>
-                    <a:blip xmlns:r="http://schemas.openxmlformats.org/officeDocument/2006/relationships" r:embed="R4a54c8a116834cd5" cstate="print">
+                    <a:blip xmlns:r="http://schemas.openxmlformats.org/officeDocument/2006/relationships" r:embed="R421d112bdbb44f9b" cstate="print">
                       <a:extLst>
                         <a:ext uri="{28A0092B-C50C-407E-A947-70E740481C1C}"/>
                       </a:extLst>
@@ -754,7 +754,7 @@
       <w:r>
         <w:t xml:space="preserve">Even if I choose to start with a local database, I can update the connection string to point to a SQL Server instance on my network or in the cloud, depending on which configuration is being loaded. If you’re wondering where your Identity code lives, check out my 2019 post on </w:t>
       </w:r>
-      <w:hyperlink xmlns:r="http://schemas.openxmlformats.org/officeDocument/2006/relationships" w:history="true" r:id="R0806014636f0478b">
+      <w:hyperlink xmlns:r="http://schemas.openxmlformats.org/officeDocument/2006/relationships" w:history="true" r:id="Rbb9f635d4af045a3">
         <w:r>
           <w:rPr>
             <w:rStyle w:val="Hyperlink"/>
@@ -932,7 +932,7 @@
       <w:r>
         <w:t xml:space="preserve">Within my NetLearner MVC app, the following snippets of code are added to the </w:t>
       </w:r>
-      <w:hyperlink xmlns:r="http://schemas.openxmlformats.org/officeDocument/2006/relationships" w:history="true" r:id="R03ec6ce57f8c4bb6">
+      <w:hyperlink xmlns:r="http://schemas.openxmlformats.org/officeDocument/2006/relationships" w:history="true" r:id="R30d381b5853f4989">
         <w:r>
           <w:rPr>
             <w:rStyle w:val="Hyperlink"/>
@@ -1343,7 +1343,7 @@
       <w:r>
         <w:t xml:space="preserve">. The call to add a DB Context will vary depending on which data store you choose for authentication. The call to </w:t>
       </w:r>
-      <w:hyperlink xmlns:r="http://schemas.openxmlformats.org/officeDocument/2006/relationships" w:history="true" r:id="Ra31a33eeab2340fc">
+      <w:hyperlink xmlns:r="http://schemas.openxmlformats.org/officeDocument/2006/relationships" w:history="true" r:id="R63f0b41d32f44d4e">
         <w:r>
           <w:rPr>
             <w:rStyle w:val="Hyperlink"/>
@@ -1405,7 +1405,7 @@
       <w:r>
         <w:t xml:space="preserve">Similar to the MVC web project, you can also browse the Startup.cs file for the equivalent </w:t>
       </w:r>
-      <w:hyperlink xmlns:r="http://schemas.openxmlformats.org/officeDocument/2006/relationships" w:history="true" r:id="R97392e2fe23c4f24">
+      <w:hyperlink xmlns:r="http://schemas.openxmlformats.org/officeDocument/2006/relationships" w:history="true" r:id="R67c80e5760034c4a">
         <w:r>
           <w:rPr>
             <w:rStyle w:val="Hyperlink"/>
@@ -1416,7 +1416,7 @@
       <w:r>
         <w:t xml:space="preserve"> and </w:t>
       </w:r>
-      <w:hyperlink xmlns:r="http://schemas.openxmlformats.org/officeDocument/2006/relationships" w:history="true" r:id="R4e77d263cee543fb">
+      <w:hyperlink xmlns:r="http://schemas.openxmlformats.org/officeDocument/2006/relationships" w:history="true" r:id="Rdf394aea68c8489a">
         <w:r>
           <w:rPr>
             <w:rStyle w:val="Hyperlink"/>
@@ -1857,7 +1857,7 @@
       <w:r>
         <w:t xml:space="preserve">. The </w:t>
       </w:r>
-      <w:hyperlink xmlns:r="http://schemas.openxmlformats.org/officeDocument/2006/relationships" w:history="true" r:id="Red4b58577ce84d90">
+      <w:hyperlink xmlns:r="http://schemas.openxmlformats.org/officeDocument/2006/relationships" w:history="true" r:id="R373d3a70a0644ea0">
         <w:r>
           <w:rPr>
             <w:rStyle w:val="Hyperlink"/>
@@ -2037,7 +2037,7 @@
       <w:r>
         <w:t xml:space="preserve">() includes a specific page name identified by a known route. In this case, the </w:t>
       </w:r>
-      <w:hyperlink xmlns:r="http://schemas.openxmlformats.org/officeDocument/2006/relationships" w:history="true" r:id="R9071d6ec468145a3">
+      <w:hyperlink xmlns:r="http://schemas.openxmlformats.org/officeDocument/2006/relationships" w:history="true" r:id="R0c14d549713b40de">
         <w:r>
           <w:rPr>
             <w:rStyle w:val="Hyperlink"/>
@@ -2067,7 +2067,7 @@
       <w:r>
         <w:t xml:space="preserve"> ensures that the app’s </w:t>
       </w:r>
-      <w:hyperlink xmlns:r="http://schemas.openxmlformats.org/officeDocument/2006/relationships" w:history="true" r:id="R2c17d26c653a4893">
+      <w:hyperlink xmlns:r="http://schemas.openxmlformats.org/officeDocument/2006/relationships" w:history="true" r:id="R93cbd24481ce4372">
         <w:r>
           <w:rPr>
             <w:rStyle w:val="Hyperlink"/>
@@ -2422,7 +2422,7 @@
       <w:r>
         <w:t xml:space="preserve">Context=”Auth”&gt; to define a custom context, to avoid any </w:t>
       </w:r>
-      <w:hyperlink xmlns:r="http://schemas.openxmlformats.org/officeDocument/2006/relationships" w:history="true" r:id="R117f792332f04d7d">
+      <w:hyperlink xmlns:r="http://schemas.openxmlformats.org/officeDocument/2006/relationships" w:history="true" r:id="R4703b80c07114f08">
         <w:r>
           <w:rPr>
             <w:rStyle w:val="Hyperlink"/>
@@ -2535,7 +2535,7 @@
       <w:r>
         <w:t xml:space="preserve">When I run my application, I can register and log in as a user to create new Learning Resources. On first launch, I have to apply migrations to create the database from scratch. Please refer to my 2018 post on </w:t>
       </w:r>
-      <w:hyperlink xmlns:r="http://schemas.openxmlformats.org/officeDocument/2006/relationships" w:history="true" r:id="Re7544093d103421e">
+      <w:hyperlink xmlns:r="http://schemas.openxmlformats.org/officeDocument/2006/relationships" w:history="true" r:id="R57a6d0192ecc41f4">
         <w:r>
           <w:rPr>
             <w:rStyle w:val="Hyperlink"/>
@@ -2588,7 +2588,7 @@
           <w:numId w:val="11"/>
         </w:numPr>
       </w:pPr>
-      <w:hyperlink xmlns:r="http://schemas.openxmlformats.org/officeDocument/2006/relationships" w:history="true" r:id="Ra5c302d088ac4824">
+      <w:hyperlink xmlns:r="http://schemas.openxmlformats.org/officeDocument/2006/relationships" w:history="true" r:id="Re0923c119cff47f9">
         <w:r>
           <w:rPr>
             <w:rStyle w:val="Hyperlink"/>
@@ -2605,7 +2605,7 @@
           <w:numId w:val="11"/>
         </w:numPr>
       </w:pPr>
-      <w:hyperlink xmlns:r="http://schemas.openxmlformats.org/officeDocument/2006/relationships" w:history="true" r:id="R79c885c446e746b7">
+      <w:hyperlink xmlns:r="http://schemas.openxmlformats.org/officeDocument/2006/relationships" w:history="true" r:id="R7746884d29a546f8">
         <w:r>
           <w:rPr>
             <w:rStyle w:val="Hyperlink"/>
@@ -2622,7 +2622,7 @@
           <w:numId w:val="11"/>
         </w:numPr>
       </w:pPr>
-      <w:hyperlink xmlns:r="http://schemas.openxmlformats.org/officeDocument/2006/relationships" w:history="true" r:id="R7b2810f0836f4c4f">
+      <w:hyperlink xmlns:r="http://schemas.openxmlformats.org/officeDocument/2006/relationships" w:history="true" r:id="R6422e1ce4cc34ab1">
         <w:r>
           <w:rPr>
             <w:rStyle w:val="Hyperlink"/>
@@ -2706,7 +2706,7 @@
                     <pic:cNvPicPr/>
                   </pic:nvPicPr>
                   <pic:blipFill>
-                    <a:blip xmlns:r="http://schemas.openxmlformats.org/officeDocument/2006/relationships" r:embed="R23eea84c066c4652" cstate="print">
+                    <a:blip xmlns:r="http://schemas.openxmlformats.org/officeDocument/2006/relationships" r:embed="R52eb432509364ec3" cstate="print">
                       <a:extLst>
                         <a:ext uri="{28A0092B-C50C-407E-A947-70E740481C1C}"/>
                       </a:extLst>
@@ -2757,7 +2757,7 @@
                     <pic:cNvPicPr/>
                   </pic:nvPicPr>
                   <pic:blipFill>
-                    <a:blip xmlns:r="http://schemas.openxmlformats.org/officeDocument/2006/relationships" r:embed="R6778d2ebcc434269" cstate="print">
+                    <a:blip xmlns:r="http://schemas.openxmlformats.org/officeDocument/2006/relationships" r:embed="Rc2fafee0d5bb4ba3" cstate="print">
                       <a:extLst>
                         <a:ext uri="{28A0092B-C50C-407E-A947-70E740481C1C}"/>
                       </a:extLst>
@@ -2808,7 +2808,7 @@
                     <pic:cNvPicPr/>
                   </pic:nvPicPr>
                   <pic:blipFill>
-                    <a:blip xmlns:r="http://schemas.openxmlformats.org/officeDocument/2006/relationships" r:embed="R580728cd00944842" cstate="print">
+                    <a:blip xmlns:r="http://schemas.openxmlformats.org/officeDocument/2006/relationships" r:embed="R7680a643759c4462" cstate="print">
                       <a:extLst>
                         <a:ext uri="{28A0092B-C50C-407E-A947-70E740481C1C}"/>
                       </a:extLst>
@@ -2864,7 +2864,7 @@
                     <pic:cNvPicPr/>
                   </pic:nvPicPr>
                   <pic:blipFill>
-                    <a:blip xmlns:r="http://schemas.openxmlformats.org/officeDocument/2006/relationships" r:embed="R70b1ca1af5984156" cstate="print">
+                    <a:blip xmlns:r="http://schemas.openxmlformats.org/officeDocument/2006/relationships" r:embed="R0bf98715ebc64985" cstate="print">
                       <a:extLst>
                         <a:ext uri="{28A0092B-C50C-407E-A947-70E740481C1C}"/>
                       </a:extLst>
@@ -2925,7 +2925,7 @@
                     <pic:cNvPicPr/>
                   </pic:nvPicPr>
                   <pic:blipFill>
-                    <a:blip xmlns:r="http://schemas.openxmlformats.org/officeDocument/2006/relationships" r:embed="R3bf8344984304c55" cstate="print">
+                    <a:blip xmlns:r="http://schemas.openxmlformats.org/officeDocument/2006/relationships" r:embed="Raf4be61b000c4cfb" cstate="print">
                       <a:extLst>
                         <a:ext uri="{28A0092B-C50C-407E-A947-70E740481C1C}"/>
                       </a:extLst>
@@ -2976,7 +2976,7 @@
                     <pic:cNvPicPr/>
                   </pic:nvPicPr>
                   <pic:blipFill>
-                    <a:blip xmlns:r="http://schemas.openxmlformats.org/officeDocument/2006/relationships" r:embed="Ra04f496905bc4c04" cstate="print">
+                    <a:blip xmlns:r="http://schemas.openxmlformats.org/officeDocument/2006/relationships" r:embed="R59d9c48322204701" cstate="print">
                       <a:extLst>
                         <a:ext uri="{28A0092B-C50C-407E-A947-70E740481C1C}"/>
                       </a:extLst>
@@ -3027,7 +3027,7 @@
                     <pic:cNvPicPr/>
                   </pic:nvPicPr>
                   <pic:blipFill>
-                    <a:blip xmlns:r="http://schemas.openxmlformats.org/officeDocument/2006/relationships" r:embed="Ra6adac613c5e4a52" cstate="print">
+                    <a:blip xmlns:r="http://schemas.openxmlformats.org/officeDocument/2006/relationships" r:embed="Ra94cac5c733f4fb8" cstate="print">
                       <a:extLst>
                         <a:ext uri="{28A0092B-C50C-407E-A947-70E740481C1C}"/>
                       </a:extLst>
@@ -3230,7 +3230,7 @@
       <w:r>
         <w:t xml:space="preserve">Razor Pages authorization conventions in ASP.NET Core: </w:t>
       </w:r>
-      <w:hyperlink xmlns:r="http://schemas.openxmlformats.org/officeDocument/2006/relationships" w:history="true" r:id="R791ba1c7a38145b1">
+      <w:hyperlink xmlns:r="http://schemas.openxmlformats.org/officeDocument/2006/relationships" w:history="true" r:id="R8fc968bacd4b4424">
         <w:r>
           <w:rPr>
             <w:rStyle w:val="Hyperlink"/>
@@ -3250,7 +3250,7 @@
       <w:r>
         <w:t xml:space="preserve">Detailed Tutorial: </w:t>
       </w:r>
-      <w:hyperlink xmlns:r="http://schemas.openxmlformats.org/officeDocument/2006/relationships" w:history="true" r:id="Rddb02acb46384beb">
+      <w:hyperlink xmlns:r="http://schemas.openxmlformats.org/officeDocument/2006/relationships" w:history="true" r:id="R50934a20392b4a61">
         <w:r>
           <w:rPr>
             <w:rStyle w:val="Hyperlink"/>
@@ -3302,7 +3302,7 @@
       <w:r>
         <w:t xml:space="preserve">Razor Pages authorization conventions in ASP.NET Core: </w:t>
       </w:r>
-      <w:hyperlink xmlns:r="http://schemas.openxmlformats.org/officeDocument/2006/relationships" w:history="true" r:id="R49bf7f125588427d">
+      <w:hyperlink xmlns:r="http://schemas.openxmlformats.org/officeDocument/2006/relationships" w:history="true" r:id="R5c8588dbac234822">
         <w:r>
           <w:rPr>
             <w:rStyle w:val="Hyperlink"/>
@@ -3322,7 +3322,7 @@
       <w:r>
         <w:t xml:space="preserve">Is the Authorize attribute needed in Razor Pages? What about Roles, Claims and Policies?: </w:t>
       </w:r>
-      <w:hyperlink xmlns:r="http://schemas.openxmlformats.org/officeDocument/2006/relationships" w:history="true" r:id="Rc9e18ba88d9d4443">
+      <w:hyperlink xmlns:r="http://schemas.openxmlformats.org/officeDocument/2006/relationships" w:history="true" r:id="R9c919b671e354f87">
         <w:r>
           <w:rPr>
             <w:rStyle w:val="Hyperlink"/>
@@ -3342,7 +3342,7 @@
       <w:r>
         <w:t xml:space="preserve">[Authorize] Filter methods for Razor Pages in ASP.NET Core: </w:t>
       </w:r>
-      <w:hyperlink xmlns:r="http://schemas.openxmlformats.org/officeDocument/2006/relationships" w:history="true" r:id="R930273fc476e4299">
+      <w:hyperlink xmlns:r="http://schemas.openxmlformats.org/officeDocument/2006/relationships" w:history="true" r:id="R41e6695d811d4e4e">
         <w:r>
           <w:rPr>
             <w:rStyle w:val="Hyperlink"/>
@@ -3362,7 +3362,7 @@
       <w:r>
         <w:t xml:space="preserve">Simple authorization in ASP.NET Core: </w:t>
       </w:r>
-      <w:hyperlink xmlns:r="http://schemas.openxmlformats.org/officeDocument/2006/relationships" w:history="true" r:id="R8b3aca11255742f3">
+      <w:hyperlink xmlns:r="http://schemas.openxmlformats.org/officeDocument/2006/relationships" w:history="true" r:id="Re4db11d22394432a">
         <w:r>
           <w:rPr>
             <w:rStyle w:val="Hyperlink"/>
@@ -3382,7 +3382,7 @@
       <w:r>
         <w:t xml:space="preserve">Role-based authorization in ASP.NET Core: </w:t>
       </w:r>
-      <w:hyperlink xmlns:r="http://schemas.openxmlformats.org/officeDocument/2006/relationships" w:history="true" r:id="R4460463bfb8a4c44">
+      <w:hyperlink xmlns:r="http://schemas.openxmlformats.org/officeDocument/2006/relationships" w:history="true" r:id="R640f4b6c3a9047f4">
         <w:r>
           <w:rPr>
             <w:rStyle w:val="Hyperlink"/>
@@ -3402,7 +3402,7 @@
       <w:r>
         <w:t xml:space="preserve">Claims-based authorization in ASP.NET Core: </w:t>
       </w:r>
-      <w:hyperlink xmlns:r="http://schemas.openxmlformats.org/officeDocument/2006/relationships" w:history="true" r:id="R0459b56b73594b98">
+      <w:hyperlink xmlns:r="http://schemas.openxmlformats.org/officeDocument/2006/relationships" w:history="true" r:id="R35709abaab754315">
         <w:r>
           <w:rPr>
             <w:rStyle w:val="Hyperlink"/>
@@ -3422,7 +3422,7 @@
       <w:r>
         <w:t xml:space="preserve">Policy-based authorization in ASP.NET Core: </w:t>
       </w:r>
-      <w:hyperlink xmlns:r="http://schemas.openxmlformats.org/officeDocument/2006/relationships" w:history="true" r:id="R83c3684e64ce45a2">
+      <w:hyperlink xmlns:r="http://schemas.openxmlformats.org/officeDocument/2006/relationships" w:history="true" r:id="R262bacfc43bf4395">
         <w:r>
           <w:rPr>
             <w:rStyle w:val="Hyperlink"/>
@@ -3442,7 +3442,7 @@
       <w:r>
         <w:t xml:space="preserve">Blazor Authentication &amp; Authorization:  </w:t>
       </w:r>
-      <w:hyperlink xmlns:r="http://schemas.openxmlformats.org/officeDocument/2006/relationships" w:history="true" r:id="R5574265c5dfe4476">
+      <w:hyperlink xmlns:r="http://schemas.openxmlformats.org/officeDocument/2006/relationships" w:history="true" r:id="R45b11d48f1af4e92">
         <w:r>
           <w:rPr>
             <w:rStyle w:val="Hyperlink"/>

</xml_diff>